<commit_message>
Update press release text and add Modelica logo
</commit_message>
<xml_diff>
--- a/assets/FMI_3.0_Press_Release.docx
+++ b/assets/FMI_3.0_Press_Release.docx
@@ -59,21 +59,7 @@
             <w:szCs w:val="24"/>
             <w:u w:val="single"/>
           </w:rPr>
-          <w:t>Functional Mockup Inter</w:t>
-        </w:r>
-        <w:bookmarkStart w:id="0" w:name="_GoBack"/>
-        <w:bookmarkEnd w:id="0"/>
-        <w:r>
-          <w:rPr>
-            <w:rFonts w:ascii="Segoe UI" w:eastAsia="Times New Roman" w:hAnsi="Segoe UI" w:cs="Segoe UI"/>
-            <w:b/>
-            <w:bCs/>
-            <w:color w:val="007BFF"/>
-            <w:sz w:val="24"/>
-            <w:szCs w:val="24"/>
-            <w:u w:val="single"/>
-          </w:rPr>
-          <w:t>face (FMI)</w:t>
+          <w:t>Functional Mockup Interface (FMI)</w:t>
         </w:r>
       </w:hyperlink>
       <w:r>
@@ -158,7 +144,73 @@
           <w:sz w:val="24"/>
           <w:szCs w:val="24"/>
         </w:rPr>
-        <w:t>), the next generation of Digital Twins, and artificial intelligence applications.</w:t>
+        <w:t xml:space="preserve">), the next generation of </w:t>
+      </w:r>
+      <w:r>
+        <w:rPr>
+          <w:rFonts w:ascii="Segoe UI" w:eastAsia="Times New Roman" w:hAnsi="Segoe UI" w:cs="Segoe UI"/>
+          <w:b/>
+          <w:bCs/>
+          <w:color w:val="212529"/>
+          <w:sz w:val="24"/>
+          <w:szCs w:val="24"/>
+        </w:rPr>
+        <w:t>Digital T</w:t>
+      </w:r>
+      <w:r>
+        <w:rPr>
+          <w:rFonts w:ascii="Segoe UI" w:eastAsia="Times New Roman" w:hAnsi="Segoe UI" w:cs="Segoe UI"/>
+          <w:b/>
+          <w:bCs/>
+          <w:color w:val="212529"/>
+          <w:sz w:val="24"/>
+          <w:szCs w:val="24"/>
+        </w:rPr>
+        <w:t>wins</w:t>
+      </w:r>
+      <w:r>
+        <w:rPr>
+          <w:rFonts w:ascii="Segoe UI" w:eastAsia="Times New Roman" w:hAnsi="Segoe UI" w:cs="Segoe UI"/>
+          <w:b/>
+          <w:bCs/>
+          <w:color w:val="212529"/>
+          <w:sz w:val="24"/>
+          <w:szCs w:val="24"/>
+        </w:rPr>
+        <w:t>,</w:t>
+      </w:r>
+      <w:r>
+        <w:rPr>
+          <w:rFonts w:ascii="Segoe UI" w:eastAsia="Times New Roman" w:hAnsi="Segoe UI" w:cs="Segoe UI"/>
+          <w:b/>
+          <w:bCs/>
+          <w:color w:val="212529"/>
+          <w:sz w:val="24"/>
+          <w:szCs w:val="24"/>
+        </w:rPr>
+        <w:t xml:space="preserve"> artificial intelligence</w:t>
+      </w:r>
+      <w:r>
+        <w:rPr>
+          <w:rFonts w:ascii="Segoe UI" w:eastAsia="Times New Roman" w:hAnsi="Segoe UI" w:cs="Segoe UI"/>
+          <w:b/>
+          <w:bCs/>
+          <w:color w:val="212529"/>
+          <w:sz w:val="24"/>
+          <w:szCs w:val="24"/>
+        </w:rPr>
+        <w:t>, and autonomous driving</w:t>
+      </w:r>
+      <w:r>
+        <w:rPr>
+          <w:rFonts w:ascii="Segoe UI" w:eastAsia="Times New Roman" w:hAnsi="Segoe UI" w:cs="Segoe UI"/>
+          <w:b/>
+          <w:bCs/>
+          <w:color w:val="212529"/>
+          <w:sz w:val="24"/>
+          <w:szCs w:val="24"/>
+        </w:rPr>
+        <w:t xml:space="preserve"> applications.</w:t>
       </w:r>
     </w:p>
     <w:p>
@@ -994,16 +1046,150 @@
       <w:r>
         <w:rPr>
           <w:rFonts w:ascii="Segoe UI" w:eastAsia="Times New Roman" w:hAnsi="Segoe UI" w:cs="Segoe UI"/>
-          <w:color w:val="212529"/>
-          <w:sz w:val="24"/>
-          <w:szCs w:val="24"/>
-        </w:rPr>
-        <w:t>Email: board@modelica.org</w:t>
-      </w:r>
+          <w:noProof/>
+          <w:color w:val="212529"/>
+          <w:sz w:val="27"/>
+          <w:szCs w:val="27"/>
+        </w:rPr>
+        <w:drawing>
+          <wp:anchor distT="0" distB="0" distL="114300" distR="114300" simplePos="0" relativeHeight="251658240" behindDoc="0" locked="0" layoutInCell="1" allowOverlap="1">
+            <wp:simplePos x="0" y="0"/>
+            <wp:positionH relativeFrom="margin">
+              <wp:posOffset>4168140</wp:posOffset>
+            </wp:positionH>
+            <wp:positionV relativeFrom="paragraph">
+              <wp:posOffset>3175</wp:posOffset>
+            </wp:positionV>
+            <wp:extent cx="1850390" cy="882015"/>
+            <wp:effectExtent l="0" t="0" r="0" b="0"/>
+            <wp:wrapThrough wrapText="bothSides">
+              <wp:wrapPolygon edited="0">
+                <wp:start x="10452" y="0"/>
+                <wp:lineTo x="7116" y="7464"/>
+                <wp:lineTo x="0" y="9330"/>
+                <wp:lineTo x="0" y="16795"/>
+                <wp:lineTo x="1334" y="20994"/>
+                <wp:lineTo x="21348" y="20994"/>
+                <wp:lineTo x="21348" y="11197"/>
+                <wp:lineTo x="16900" y="7464"/>
+                <wp:lineTo x="17568" y="1400"/>
+                <wp:lineTo x="17345" y="0"/>
+                <wp:lineTo x="10452" y="0"/>
+              </wp:wrapPolygon>
+            </wp:wrapThrough>
+            <wp:docPr id="2" name="Picture 2" descr="C:\Users\tsr2\AppData\Local\Microsoft\Windows\INetCache\Content.Word\Modelica_Association.png"/>
+            <wp:cNvGraphicFramePr>
+              <a:graphicFrameLocks xmlns:a="http://schemas.openxmlformats.org/drawingml/2006/main" noChangeAspect="1"/>
+            </wp:cNvGraphicFramePr>
+            <a:graphic xmlns:a="http://schemas.openxmlformats.org/drawingml/2006/main">
+              <a:graphicData uri="http://schemas.openxmlformats.org/drawingml/2006/picture">
+                <pic:pic xmlns:pic="http://schemas.openxmlformats.org/drawingml/2006/picture">
+                  <pic:nvPicPr>
+                    <pic:cNvPr id="0" name="Picture 7" descr="C:\Users\tsr2\AppData\Local\Microsoft\Windows\INetCache\Content.Word\Modelica_Association.png"/>
+                    <pic:cNvPicPr>
+                      <a:picLocks noChangeAspect="1" noChangeArrowheads="1"/>
+                    </pic:cNvPicPr>
+                  </pic:nvPicPr>
+                  <pic:blipFill>
+                    <a:blip r:embed="rId15" cstate="print">
+                      <a:extLst>
+                        <a:ext uri="{28A0092B-C50C-407E-A947-70E740481C1C}">
+                          <a14:useLocalDpi xmlns:a14="http://schemas.microsoft.com/office/drawing/2010/main" val="0"/>
+                        </a:ext>
+                      </a:extLst>
+                    </a:blip>
+                    <a:srcRect/>
+                    <a:stretch>
+                      <a:fillRect/>
+                    </a:stretch>
+                  </pic:blipFill>
+                  <pic:spPr bwMode="auto">
+                    <a:xfrm>
+                      <a:off x="0" y="0"/>
+                      <a:ext cx="1850390" cy="882015"/>
+                    </a:xfrm>
+                    <a:prstGeom prst="rect">
+                      <a:avLst/>
+                    </a:prstGeom>
+                    <a:noFill/>
+                    <a:ln>
+                      <a:noFill/>
+                    </a:ln>
+                  </pic:spPr>
+                </pic:pic>
+              </a:graphicData>
+            </a:graphic>
+          </wp:anchor>
+        </w:drawing>
+      </w:r>
+      <w:r>
+        <w:rPr>
+          <w:rFonts w:ascii="Segoe UI" w:eastAsia="Times New Roman" w:hAnsi="Segoe UI" w:cs="Segoe UI"/>
+          <w:color w:val="212529"/>
+          <w:sz w:val="24"/>
+          <w:szCs w:val="24"/>
+        </w:rPr>
+        <w:br/>
+      </w:r>
+      <w:r>
+        <w:rPr>
+          <w:rFonts w:ascii="Segoe UI" w:eastAsia="Times New Roman" w:hAnsi="Segoe UI" w:cs="Segoe UI"/>
+          <w:color w:val="212529"/>
+          <w:sz w:val="24"/>
+          <w:szCs w:val="24"/>
+        </w:rPr>
+        <w:t xml:space="preserve">Website: </w:t>
+      </w:r>
+      <w:hyperlink r:id="rId16" w:history="1">
+        <w:r>
+          <w:rPr>
+            <w:rStyle w:val="Hyperlink"/>
+            <w:rFonts w:ascii="Segoe UI" w:eastAsia="Times New Roman" w:hAnsi="Segoe UI" w:cs="Segoe UI"/>
+            <w:sz w:val="24"/>
+            <w:szCs w:val="24"/>
+          </w:rPr>
+          <w:t>https://modelica.org/</w:t>
+        </w:r>
+      </w:hyperlink>
     </w:p>
     <w:p>
       <w:pPr>
         <w:shd w:val="clear" w:color="auto" w:fill="FFFFFF"/>
+        <w:spacing w:after="100" w:afterAutospacing="1" w:line="240" w:lineRule="auto"/>
+        <w:rPr>
+          <w:rFonts w:ascii="Segoe UI" w:eastAsia="Times New Roman" w:hAnsi="Segoe UI" w:cs="Segoe UI"/>
+          <w:color w:val="212529"/>
+          <w:sz w:val="24"/>
+          <w:szCs w:val="24"/>
+        </w:rPr>
+      </w:pPr>
+      <w:r>
+        <w:rPr>
+          <w:rFonts w:ascii="Segoe UI" w:eastAsia="Times New Roman" w:hAnsi="Segoe UI" w:cs="Segoe UI"/>
+          <w:color w:val="212529"/>
+          <w:sz w:val="24"/>
+          <w:szCs w:val="24"/>
+        </w:rPr>
+        <w:t xml:space="preserve">Email: </w:t>
+      </w:r>
+      <w:hyperlink r:id="rId17" w:history="1">
+        <w:r>
+          <w:rPr>
+            <w:rStyle w:val="Hyperlink"/>
+            <w:rFonts w:ascii="Segoe UI" w:eastAsia="Times New Roman" w:hAnsi="Segoe UI" w:cs="Segoe UI"/>
+            <w:sz w:val="24"/>
+            <w:szCs w:val="24"/>
+          </w:rPr>
+          <w:t>board@modelica.org</w:t>
+        </w:r>
+      </w:hyperlink>
+    </w:p>
+    <w:p>
+      <w:pPr>
+        <w:shd w:val="clear" w:color="auto" w:fill="FFFFFF"/>
+        <w:tabs>
+          <w:tab w:val="center" w:pos="4680"/>
+        </w:tabs>
         <w:spacing w:before="288" w:after="120" w:line="240" w:lineRule="auto"/>
         <w:outlineLvl w:val="2"/>
         <w:rPr>
@@ -1020,7 +1206,191 @@
           <w:sz w:val="27"/>
           <w:szCs w:val="27"/>
         </w:rPr>
-        <w:t>Modelica Association Project FMI</w:t>
+        <w:t>Modelica Associat</w:t>
+      </w:r>
+      <w:r>
+        <w:rPr>
+          <w:rFonts w:ascii="Segoe UI" w:eastAsia="Times New Roman" w:hAnsi="Segoe UI" w:cs="Segoe UI"/>
+          <w:color w:val="212529"/>
+          <w:sz w:val="27"/>
+          <w:szCs w:val="27"/>
+        </w:rPr>
+        <w:t>ion Project FMI</w:t>
+      </w:r>
+      <w:bookmarkStart w:id="0" w:name="_GoBack"/>
+      <w:bookmarkEnd w:id="0"/>
+    </w:p>
+    <w:p>
+      <w:pPr>
+        <w:shd w:val="clear" w:color="auto" w:fill="FFFFFF"/>
+        <w:tabs>
+          <w:tab w:val="center" w:pos="4680"/>
+        </w:tabs>
+        <w:spacing w:before="288" w:after="120" w:line="240" w:lineRule="auto"/>
+        <w:outlineLvl w:val="2"/>
+        <w:rPr>
+          <w:rFonts w:ascii="Segoe UI" w:eastAsia="Times New Roman" w:hAnsi="Segoe UI" w:cs="Segoe UI"/>
+          <w:color w:val="212529"/>
+          <w:sz w:val="24"/>
+          <w:szCs w:val="24"/>
+        </w:rPr>
+      </w:pPr>
+      <w:r>
+        <w:rPr>
+          <w:noProof/>
+        </w:rPr>
+        <w:drawing>
+          <wp:anchor distT="0" distB="0" distL="114300" distR="114300" simplePos="0" relativeHeight="251659264" behindDoc="0" locked="0" layoutInCell="1" allowOverlap="1">
+            <wp:simplePos x="0" y="0"/>
+            <wp:positionH relativeFrom="margin">
+              <wp:posOffset>4127549</wp:posOffset>
+            </wp:positionH>
+            <wp:positionV relativeFrom="paragraph">
+              <wp:posOffset>107657</wp:posOffset>
+            </wp:positionV>
+            <wp:extent cx="1925320" cy="688975"/>
+            <wp:effectExtent l="0" t="0" r="0" b="0"/>
+            <wp:wrapSquare wrapText="bothSides"/>
+            <wp:docPr id="1" name="Picture 1" descr="FMI"/>
+            <wp:cNvGraphicFramePr>
+              <a:graphicFrameLocks xmlns:a="http://schemas.openxmlformats.org/drawingml/2006/main" noChangeAspect="1"/>
+            </wp:cNvGraphicFramePr>
+            <a:graphic xmlns:a="http://schemas.openxmlformats.org/drawingml/2006/main">
+              <a:graphicData uri="http://schemas.openxmlformats.org/drawingml/2006/picture">
+                <pic:pic xmlns:pic="http://schemas.openxmlformats.org/drawingml/2006/picture">
+                  <pic:nvPicPr>
+                    <pic:cNvPr id="0" name="Picture 3" descr="FMI"/>
+                    <pic:cNvPicPr>
+                      <a:picLocks noChangeAspect="1" noChangeArrowheads="1"/>
+                    </pic:cNvPicPr>
+                  </pic:nvPicPr>
+                  <pic:blipFill>
+                    <a:blip r:embed="rId18" cstate="print">
+                      <a:extLst>
+                        <a:ext uri="{28A0092B-C50C-407E-A947-70E740481C1C}">
+                          <a14:useLocalDpi xmlns:a14="http://schemas.microsoft.com/office/drawing/2010/main" val="0"/>
+                        </a:ext>
+                      </a:extLst>
+                    </a:blip>
+                    <a:srcRect/>
+                    <a:stretch>
+                      <a:fillRect/>
+                    </a:stretch>
+                  </pic:blipFill>
+                  <pic:spPr bwMode="auto">
+                    <a:xfrm>
+                      <a:off x="0" y="0"/>
+                      <a:ext cx="1925320" cy="688975"/>
+                    </a:xfrm>
+                    <a:prstGeom prst="rect">
+                      <a:avLst/>
+                    </a:prstGeom>
+                    <a:noFill/>
+                    <a:ln>
+                      <a:noFill/>
+                    </a:ln>
+                  </pic:spPr>
+                </pic:pic>
+              </a:graphicData>
+            </a:graphic>
+            <wp14:sizeRelH relativeFrom="margin">
+              <wp14:pctWidth>0</wp14:pctWidth>
+            </wp14:sizeRelH>
+            <wp14:sizeRelV relativeFrom="margin">
+              <wp14:pctHeight>0</wp14:pctHeight>
+            </wp14:sizeRelV>
+          </wp:anchor>
+        </w:drawing>
+      </w:r>
+      <w:r>
+        <w:rPr>
+          <w:rFonts w:ascii="Segoe UI" w:eastAsia="Times New Roman" w:hAnsi="Segoe UI" w:cs="Segoe UI"/>
+          <w:color w:val="212529"/>
+          <w:sz w:val="24"/>
+          <w:szCs w:val="24"/>
+        </w:rPr>
+        <w:t xml:space="preserve">Website: </w:t>
+      </w:r>
+      <w:hyperlink r:id="rId19" w:history="1">
+        <w:r>
+          <w:rPr>
+            <w:rStyle w:val="Hyperlink"/>
+            <w:rFonts w:ascii="Segoe UI" w:eastAsia="Times New Roman" w:hAnsi="Segoe UI" w:cs="Segoe UI"/>
+            <w:sz w:val="24"/>
+            <w:szCs w:val="24"/>
+          </w:rPr>
+          <w:t>https://fmi-standard.org/</w:t>
+        </w:r>
+      </w:hyperlink>
+    </w:p>
+    <w:p>
+      <w:pPr>
+        <w:shd w:val="clear" w:color="auto" w:fill="FFFFFF"/>
+        <w:tabs>
+          <w:tab w:val="center" w:pos="4680"/>
+        </w:tabs>
+        <w:spacing w:before="288" w:after="120" w:line="240" w:lineRule="auto"/>
+        <w:outlineLvl w:val="2"/>
+        <w:rPr>
+          <w:rFonts w:ascii="Segoe UI" w:eastAsia="Times New Roman" w:hAnsi="Segoe UI" w:cs="Segoe UI"/>
+          <w:color w:val="212529"/>
+          <w:sz w:val="24"/>
+          <w:szCs w:val="24"/>
+        </w:rPr>
+      </w:pPr>
+      <w:r>
+        <w:rPr>
+          <w:rFonts w:ascii="Segoe UI" w:eastAsia="Times New Roman" w:hAnsi="Segoe UI" w:cs="Segoe UI"/>
+          <w:color w:val="212529"/>
+          <w:sz w:val="24"/>
+          <w:szCs w:val="24"/>
+        </w:rPr>
+        <w:t xml:space="preserve">Email: </w:t>
+      </w:r>
+      <w:hyperlink r:id="rId20" w:history="1">
+        <w:r>
+          <w:rPr>
+            <w:rStyle w:val="Hyperlink"/>
+            <w:rFonts w:ascii="Segoe UI" w:eastAsia="Times New Roman" w:hAnsi="Segoe UI" w:cs="Segoe UI"/>
+            <w:sz w:val="24"/>
+            <w:szCs w:val="24"/>
+          </w:rPr>
+          <w:t>contact@fmi-standard.org</w:t>
+        </w:r>
+      </w:hyperlink>
+    </w:p>
+    <w:p>
+      <w:pPr>
+        <w:shd w:val="clear" w:color="auto" w:fill="FFFFFF"/>
+        <w:tabs>
+          <w:tab w:val="center" w:pos="4680"/>
+        </w:tabs>
+        <w:spacing w:before="288" w:after="120" w:line="240" w:lineRule="auto"/>
+        <w:outlineLvl w:val="2"/>
+        <w:rPr>
+          <w:rFonts w:ascii="Segoe UI" w:eastAsia="Times New Roman" w:hAnsi="Segoe UI" w:cs="Segoe UI"/>
+          <w:color w:val="212529"/>
+          <w:sz w:val="27"/>
+          <w:szCs w:val="27"/>
+        </w:rPr>
+      </w:pPr>
+      <w:r>
+        <w:rPr>
+          <w:rFonts w:ascii="Segoe UI" w:eastAsia="Times New Roman" w:hAnsi="Segoe UI" w:cs="Segoe UI"/>
+          <w:color w:val="212529"/>
+          <w:sz w:val="24"/>
+          <w:szCs w:val="24"/>
+        </w:rPr>
+        <w:t>FMI Project Leader: Andreas Junghanns, Synopsys</w:t>
+      </w:r>
+      <w:r>
+        <w:rPr>
+          <w:rFonts w:ascii="Segoe UI" w:eastAsia="Times New Roman" w:hAnsi="Segoe UI" w:cs="Segoe UI"/>
+          <w:color w:val="212529"/>
+          <w:sz w:val="24"/>
+          <w:szCs w:val="24"/>
+        </w:rPr>
+        <w:br/>
       </w:r>
     </w:p>
     <w:p>
@@ -1041,27 +1411,6 @@
           <w:sz w:val="24"/>
           <w:szCs w:val="24"/>
         </w:rPr>
-        <w:t>Email: contact@fmi-standard.org FMI Project Leader: Andreas Junghanns, Synopsys</w:t>
-      </w:r>
-    </w:p>
-    <w:p>
-      <w:pPr>
-        <w:shd w:val="clear" w:color="auto" w:fill="FFFFFF"/>
-        <w:spacing w:after="100" w:afterAutospacing="1" w:line="240" w:lineRule="auto"/>
-        <w:rPr>
-          <w:rFonts w:ascii="Segoe UI" w:eastAsia="Times New Roman" w:hAnsi="Segoe UI" w:cs="Segoe UI"/>
-          <w:color w:val="212529"/>
-          <w:sz w:val="24"/>
-          <w:szCs w:val="24"/>
-        </w:rPr>
-      </w:pPr>
-      <w:r>
-        <w:rPr>
-          <w:rFonts w:ascii="Segoe UI" w:eastAsia="Times New Roman" w:hAnsi="Segoe UI" w:cs="Segoe UI"/>
-          <w:color w:val="212529"/>
-          <w:sz w:val="24"/>
-          <w:szCs w:val="24"/>
-        </w:rPr>
         <w:t xml:space="preserve">FMI Steering Committee Members: AVL List GmbH, Austria; Robert Bosch GmbH, Germany; </w:t>
       </w:r>
       <w:proofErr w:type="spellStart"/>
@@ -1166,7 +1515,7 @@
       </w:r>
     </w:p>
     <w:sectPr>
-      <w:headerReference w:type="first" r:id="rId15"/>
+      <w:headerReference w:type="first" r:id="rId21"/>
       <w:pgSz w:w="12240" w:h="15840"/>
       <w:pgMar w:top="1440" w:right="1440" w:bottom="1440" w:left="1440" w:header="720" w:footer="720" w:gutter="0"/>
       <w:cols w:space="720"/>
@@ -1234,32 +1583,6 @@
       <w:pStyle w:val="Header"/>
       <w:jc w:val="right"/>
     </w:pPr>
-    <w:r>
-      <w:pict>
-        <v:shapetype id="_x0000_t75" coordsize="21600,21600" o:spt="75" o:preferrelative="t" path="m@4@5l@4@11@9@11@9@5xe" filled="f" stroked="f">
-          <v:stroke joinstyle="miter"/>
-          <v:formulas>
-            <v:f eqn="if lineDrawn pixelLineWidth 0"/>
-            <v:f eqn="sum @0 1 0"/>
-            <v:f eqn="sum 0 0 @1"/>
-            <v:f eqn="prod @2 1 2"/>
-            <v:f eqn="prod @3 21600 pixelWidth"/>
-            <v:f eqn="prod @3 21600 pixelHeight"/>
-            <v:f eqn="sum @0 0 1"/>
-            <v:f eqn="prod @6 1 2"/>
-            <v:f eqn="prod @7 21600 pixelWidth"/>
-            <v:f eqn="sum @8 21600 0"/>
-            <v:f eqn="prod @7 21600 pixelHeight"/>
-            <v:f eqn="sum @10 21600 0"/>
-          </v:formulas>
-          <v:path o:extrusionok="f" gradientshapeok="t" o:connecttype="rect"/>
-          <o:lock v:ext="edit" aspectratio="t"/>
-        </v:shapetype>
-        <v:shape id="_x0000_i1034" type="#_x0000_t75" style="width:138.85pt;height:49.7pt">
-          <v:imagedata r:id="rId1" o:title="FMI"/>
-        </v:shape>
-      </w:pict>
-    </w:r>
   </w:p>
 </w:hdr>
 </file>

</xml_diff>

<commit_message>
Change Mockup to Mock-up
</commit_message>
<xml_diff>
--- a/assets/FMI_3.0_Press_Release.docx
+++ b/assets/FMI_3.0_Press_Release.docx
@@ -1,6 +1,6 @@
 
 <file path=word/document.xml><?xml version="1.0" encoding="utf-8"?>
-<w:document xmlns:wpc="http://schemas.microsoft.com/office/word/2010/wordprocessingCanvas" xmlns:cx="http://schemas.microsoft.com/office/drawing/2014/chartex" xmlns:cx1="http://schemas.microsoft.com/office/drawing/2015/9/8/chartex" xmlns:mc="http://schemas.openxmlformats.org/markup-compatibility/2006" xmlns:o="urn:schemas-microsoft-com:office:office" xmlns:r="http://schemas.openxmlformats.org/officeDocument/2006/relationships" xmlns:m="http://schemas.openxmlformats.org/officeDocument/2006/math" xmlns:v="urn:schemas-microsoft-com:vml" xmlns:wp14="http://schemas.microsoft.com/office/word/2010/wordprocessingDrawing" xmlns:wp="http://schemas.openxmlformats.org/drawingml/2006/wordprocessingDrawing" xmlns:w10="urn:schemas-microsoft-com:office:word" xmlns:w="http://schemas.openxmlformats.org/wordprocessingml/2006/main" xmlns:w14="http://schemas.microsoft.com/office/word/2010/wordml" xmlns:w15="http://schemas.microsoft.com/office/word/2012/wordml" xmlns:w16se="http://schemas.microsoft.com/office/word/2015/wordml/symex" xmlns:wpg="http://schemas.microsoft.com/office/word/2010/wordprocessingGroup" xmlns:wpi="http://schemas.microsoft.com/office/word/2010/wordprocessingInk" xmlns:wne="http://schemas.microsoft.com/office/word/2006/wordml" xmlns:wps="http://schemas.microsoft.com/office/word/2010/wordprocessingShape" mc:Ignorable="w14 w15 w16se wp14">
+<w:document xmlns:wpc="http://schemas.microsoft.com/office/word/2010/wordprocessingCanvas" xmlns:cx="http://schemas.microsoft.com/office/drawing/2014/chartex" xmlns:cx1="http://schemas.microsoft.com/office/drawing/2015/9/8/chartex" xmlns:cx2="http://schemas.microsoft.com/office/drawing/2015/10/21/chartex" xmlns:cx3="http://schemas.microsoft.com/office/drawing/2016/5/9/chartex" xmlns:cx4="http://schemas.microsoft.com/office/drawing/2016/5/10/chartex" xmlns:cx5="http://schemas.microsoft.com/office/drawing/2016/5/11/chartex" xmlns:cx6="http://schemas.microsoft.com/office/drawing/2016/5/12/chartex" xmlns:cx7="http://schemas.microsoft.com/office/drawing/2016/5/13/chartex" xmlns:cx8="http://schemas.microsoft.com/office/drawing/2016/5/14/chartex" xmlns:mc="http://schemas.openxmlformats.org/markup-compatibility/2006" xmlns:aink="http://schemas.microsoft.com/office/drawing/2016/ink" xmlns:am3d="http://schemas.microsoft.com/office/drawing/2017/model3d" xmlns:o="urn:schemas-microsoft-com:office:office" xmlns:r="http://schemas.openxmlformats.org/officeDocument/2006/relationships" xmlns:m="http://schemas.openxmlformats.org/officeDocument/2006/math" xmlns:v="urn:schemas-microsoft-com:vml" xmlns:wp14="http://schemas.microsoft.com/office/word/2010/wordprocessingDrawing" xmlns:wp="http://schemas.openxmlformats.org/drawingml/2006/wordprocessingDrawing" xmlns:w10="urn:schemas-microsoft-com:office:word" xmlns:w="http://schemas.openxmlformats.org/wordprocessingml/2006/main" xmlns:w14="http://schemas.microsoft.com/office/word/2010/wordml" xmlns:w15="http://schemas.microsoft.com/office/word/2012/wordml" xmlns:w16cex="http://schemas.microsoft.com/office/word/2018/wordml/cex" xmlns:w16cid="http://schemas.microsoft.com/office/word/2016/wordml/cid" xmlns:w16="http://schemas.microsoft.com/office/word/2018/wordml" xmlns:w16sdtdh="http://schemas.microsoft.com/office/word/2020/wordml/sdtdatahash" xmlns:w16se="http://schemas.microsoft.com/office/word/2015/wordml/symex" xmlns:wpg="http://schemas.microsoft.com/office/word/2010/wordprocessingGroup" xmlns:wpi="http://schemas.microsoft.com/office/word/2010/wordprocessingInk" xmlns:wne="http://schemas.microsoft.com/office/word/2006/wordml" xmlns:wps="http://schemas.microsoft.com/office/word/2010/wordprocessingShape" mc:Ignorable="w14 w15 w16se w16cid w16 w16cex w16sdtdh wp14">
   <w:body>
     <w:p>
       <w:pPr>
@@ -59,7 +59,31 @@
             <w:szCs w:val="24"/>
             <w:u w:val="single"/>
           </w:rPr>
-          <w:t>Functional Mockup Interface (FMI)</w:t>
+          <w:t>Functional Mock</w:t>
+        </w:r>
+        <w:r>
+          <w:rPr>
+            <w:rFonts w:ascii="Segoe UI" w:eastAsia="Times New Roman" w:hAnsi="Segoe UI" w:cs="Segoe UI"/>
+            <w:b/>
+            <w:bCs/>
+            <w:color w:val="007BFF"/>
+            <w:sz w:val="24"/>
+            <w:szCs w:val="24"/>
+            <w:u w:val="single"/>
+          </w:rPr>
+          <w:t>-</w:t>
+        </w:r>
+        <w:r>
+          <w:rPr>
+            <w:rFonts w:ascii="Segoe UI" w:eastAsia="Times New Roman" w:hAnsi="Segoe UI" w:cs="Segoe UI"/>
+            <w:b/>
+            <w:bCs/>
+            <w:color w:val="007BFF"/>
+            <w:sz w:val="24"/>
+            <w:szCs w:val="24"/>
+            <w:u w:val="single"/>
+          </w:rPr>
+          <w:t>up Interface (FMI)</w:t>
         </w:r>
       </w:hyperlink>
       <w:r>
@@ -71,31 +95,7 @@
           <w:sz w:val="24"/>
           <w:szCs w:val="24"/>
         </w:rPr>
-        <w:t xml:space="preserve"> has proven itself as the most widely adopted format for </w:t>
-      </w:r>
-      <w:proofErr w:type="gramStart"/>
-      <w:r>
-        <w:rPr>
-          <w:rFonts w:ascii="Segoe UI" w:eastAsia="Times New Roman" w:hAnsi="Segoe UI" w:cs="Segoe UI"/>
-          <w:b/>
-          <w:bCs/>
-          <w:color w:val="212529"/>
-          <w:sz w:val="24"/>
-          <w:szCs w:val="24"/>
-        </w:rPr>
-        <w:t>system simulation model exchange</w:t>
-      </w:r>
-      <w:proofErr w:type="gramEnd"/>
-      <w:r>
-        <w:rPr>
-          <w:rFonts w:ascii="Segoe UI" w:eastAsia="Times New Roman" w:hAnsi="Segoe UI" w:cs="Segoe UI"/>
-          <w:b/>
-          <w:bCs/>
-          <w:color w:val="212529"/>
-          <w:sz w:val="24"/>
-          <w:szCs w:val="24"/>
-        </w:rPr>
-        <w:t xml:space="preserve"> and the de facto industry standard for model exchange and co-simulation. FMI version 3.0, now released by the </w:t>
+        <w:t> has proven itself as the most widely adopted format for system simulation model exchange and the de facto industry standard for model exchange and co-simulation. FMI version 3.0, now released by the </w:t>
       </w:r>
       <w:hyperlink r:id="rId8" w:history="1">
         <w:r>
@@ -231,27 +231,7 @@
           <w:sz w:val="24"/>
           <w:szCs w:val="24"/>
         </w:rPr>
-        <w:t xml:space="preserve">FMI 2.0 has established itself as the most widely adopted format for model exchange and co-simulation since its creation as the result from the publicly funded MODELISAR project. The royalty-free nature of Modelica Association standards and availability of open-source and commercial solutions right from the first publication have contributed to its rapid and wide adoption across many industries: automotive, aerospace, industrial equipment, buildings, energy, manufacturing, and others. More than 170 tools officially support FMI, and many more in-house solutions </w:t>
-      </w:r>
-      <w:proofErr w:type="gramStart"/>
-      <w:r>
-        <w:rPr>
-          <w:rFonts w:ascii="Segoe UI" w:eastAsia="Times New Roman" w:hAnsi="Segoe UI" w:cs="Segoe UI"/>
-          <w:color w:val="212529"/>
-          <w:sz w:val="24"/>
-          <w:szCs w:val="24"/>
-        </w:rPr>
-        <w:t>are built</w:t>
-      </w:r>
-      <w:proofErr w:type="gramEnd"/>
-      <w:r>
-        <w:rPr>
-          <w:rFonts w:ascii="Segoe UI" w:eastAsia="Times New Roman" w:hAnsi="Segoe UI" w:cs="Segoe UI"/>
-          <w:color w:val="212529"/>
-          <w:sz w:val="24"/>
-          <w:szCs w:val="24"/>
-        </w:rPr>
-        <w:t xml:space="preserve"> on top of FMI. Its adoption is still increasing at a healthy pace.</w:t>
+        <w:t>FMI 2.0 has established itself as the most widely adopted format for model exchange and co-simulation since its creation as the result from the publicly funded MODELISAR project. The royalty-free nature of Modelica Association standards and availability of open-source and commercial solutions right from the first publication have contributed to its rapid and wide adoption across many industries: automotive, aerospace, industrial equipment, buildings, energy, manufacturing, and others. More than 170 tools officially support FMI, and many more in-house solutions are built on top of FMI. Its adoption is still increasing at a healthy pace.</w:t>
       </w:r>
     </w:p>
     <w:p>
@@ -272,47 +252,7 @@
           <w:sz w:val="24"/>
           <w:szCs w:val="24"/>
         </w:rPr>
-        <w:t xml:space="preserve">The development of FMI 3.0 </w:t>
-      </w:r>
-      <w:proofErr w:type="gramStart"/>
-      <w:r>
-        <w:rPr>
-          <w:rFonts w:ascii="Segoe UI" w:eastAsia="Times New Roman" w:hAnsi="Segoe UI" w:cs="Segoe UI"/>
-          <w:color w:val="212529"/>
-          <w:sz w:val="24"/>
-          <w:szCs w:val="24"/>
-        </w:rPr>
-        <w:t>has been guided</w:t>
-      </w:r>
-      <w:proofErr w:type="gramEnd"/>
-      <w:r>
-        <w:rPr>
-          <w:rFonts w:ascii="Segoe UI" w:eastAsia="Times New Roman" w:hAnsi="Segoe UI" w:cs="Segoe UI"/>
-          <w:color w:val="212529"/>
-          <w:sz w:val="24"/>
-          <w:szCs w:val="24"/>
-        </w:rPr>
-        <w:t xml:space="preserve"> by the needs of new use cases, and the experience from current end users and developers. The rapid digitalization of the engineering development </w:t>
-      </w:r>
-      <w:proofErr w:type="gramStart"/>
-      <w:r>
-        <w:rPr>
-          <w:rFonts w:ascii="Segoe UI" w:eastAsia="Times New Roman" w:hAnsi="Segoe UI" w:cs="Segoe UI"/>
-          <w:color w:val="212529"/>
-          <w:sz w:val="24"/>
-          <w:szCs w:val="24"/>
-        </w:rPr>
-        <w:t>process,</w:t>
-      </w:r>
-      <w:proofErr w:type="gramEnd"/>
-      <w:r>
-        <w:rPr>
-          <w:rFonts w:ascii="Segoe UI" w:eastAsia="Times New Roman" w:hAnsi="Segoe UI" w:cs="Segoe UI"/>
-          <w:color w:val="212529"/>
-          <w:sz w:val="24"/>
-          <w:szCs w:val="24"/>
-        </w:rPr>
-        <w:t xml:space="preserve"> and the growing needs for collaboration between suppliers and OEMs require technical advances to FMI in order to continue the success story over the next decades. The major advances are the following:</w:t>
+        <w:t>The development of FMI 3.0 has been guided by the needs of new use cases, and the experience from current end users and developers. The rapid digitalization of the engineering development process, and the growing needs for collaboration between suppliers and OEMs require technical advances to FMI in order to continue the success story over the next decades. The major advances are the following:</w:t>
       </w:r>
     </w:p>
     <w:p>
@@ -349,27 +289,7 @@
           <w:sz w:val="24"/>
           <w:szCs w:val="24"/>
         </w:rPr>
-        <w:t xml:space="preserve"> The success of FMI has made the demand for high-quality co-simulation much more obvious. Many of the new technical features in FMI 3.0 are needed to enable </w:t>
-      </w:r>
-      <w:proofErr w:type="gramStart"/>
-      <w:r>
-        <w:rPr>
-          <w:rFonts w:ascii="Segoe UI" w:eastAsia="Times New Roman" w:hAnsi="Segoe UI" w:cs="Segoe UI"/>
-          <w:color w:val="212529"/>
-          <w:sz w:val="24"/>
-          <w:szCs w:val="24"/>
-        </w:rPr>
-        <w:t>high-quality</w:t>
-      </w:r>
-      <w:proofErr w:type="gramEnd"/>
-      <w:r>
-        <w:rPr>
-          <w:rFonts w:ascii="Segoe UI" w:eastAsia="Times New Roman" w:hAnsi="Segoe UI" w:cs="Segoe UI"/>
-          <w:color w:val="212529"/>
-          <w:sz w:val="24"/>
-          <w:szCs w:val="24"/>
-        </w:rPr>
-        <w:t>, robust co-simulation of complex models. The realm of the possible with co-simulation has grown significantly with FMI 3.0.</w:t>
+        <w:t> The success of FMI has made the demand for high-quality co-simulation much more obvious. Many of the new technical features in FMI 3.0 are needed to enable high-quality, robust co-simulation of complex models. The realm of the possible with co-simulation has grown significantly with FMI 3.0.</w:t>
       </w:r>
     </w:p>
     <w:p>
@@ -567,7 +487,45 @@
           <w:sz w:val="24"/>
           <w:szCs w:val="24"/>
         </w:rPr>
-        <w:t> Machine Learning and other artificial intelligence techniques are popular for calibrating parameters of the models contained in Functional Mockup Units (FMUs), the models compliant to FMI. FMI 3.0 supports updating parameters much more efficiently than previous versions.</w:t>
+        <w:t> Machine Learning and other artificial intelligence techniques are popular for calibrating parameters of the models contained in Functional Mock</w:t>
+      </w:r>
+      <w:r>
+        <w:rPr>
+          <w:rFonts w:ascii="Segoe UI" w:eastAsia="Times New Roman" w:hAnsi="Segoe UI" w:cs="Segoe UI"/>
+          <w:color w:val="212529"/>
+          <w:sz w:val="24"/>
+          <w:szCs w:val="24"/>
+        </w:rPr>
+        <w:t>-</w:t>
+      </w:r>
+      <w:r>
+        <w:rPr>
+          <w:rFonts w:ascii="Segoe UI" w:eastAsia="Times New Roman" w:hAnsi="Segoe UI" w:cs="Segoe UI"/>
+          <w:color w:val="212529"/>
+          <w:sz w:val="24"/>
+          <w:szCs w:val="24"/>
+        </w:rPr>
+        <w:t>up Units (FMUs</w:t>
+      </w:r>
+      <w:proofErr w:type="gramStart"/>
+      <w:r>
+        <w:rPr>
+          <w:rFonts w:ascii="Segoe UI" w:eastAsia="Times New Roman" w:hAnsi="Segoe UI" w:cs="Segoe UI"/>
+          <w:color w:val="212529"/>
+          <w:sz w:val="24"/>
+          <w:szCs w:val="24"/>
+        </w:rPr>
+        <w:t>),</w:t>
+      </w:r>
+      <w:proofErr w:type="gramEnd"/>
+      <w:r>
+        <w:rPr>
+          <w:rFonts w:ascii="Segoe UI" w:eastAsia="Times New Roman" w:hAnsi="Segoe UI" w:cs="Segoe UI"/>
+          <w:color w:val="212529"/>
+          <w:sz w:val="24"/>
+          <w:szCs w:val="24"/>
+        </w:rPr>
+        <w:t xml:space="preserve"> the models compliant to FMI. FMI 3.0 supports updating parameters much more efficiently than previous versions.</w:t>
       </w:r>
     </w:p>
     <w:p>
@@ -654,31 +612,7 @@
           <w:sz w:val="24"/>
           <w:szCs w:val="24"/>
         </w:rPr>
-        <w:t xml:space="preserve">“Within Bosch, FMI is the preferred solution for model exchange and co-simulation on the system level. It </w:t>
-      </w:r>
-      <w:proofErr w:type="gramStart"/>
-      <w:r>
-        <w:rPr>
-          <w:rFonts w:ascii="Segoe UI" w:eastAsia="Times New Roman" w:hAnsi="Segoe UI" w:cs="Segoe UI"/>
-          <w:i/>
-          <w:iCs/>
-          <w:color w:val="212529"/>
-          <w:sz w:val="24"/>
-          <w:szCs w:val="24"/>
-        </w:rPr>
-        <w:t>is heavily used</w:t>
-      </w:r>
-      <w:proofErr w:type="gramEnd"/>
-      <w:r>
-        <w:rPr>
-          <w:rFonts w:ascii="Segoe UI" w:eastAsia="Times New Roman" w:hAnsi="Segoe UI" w:cs="Segoe UI"/>
-          <w:i/>
-          <w:iCs/>
-          <w:color w:val="212529"/>
-          <w:sz w:val="24"/>
-          <w:szCs w:val="24"/>
-        </w:rPr>
-        <w:t xml:space="preserve"> for collaborative model-based systems engineering both internally and with external partners. We at Bosch Research have actively contributed to the development of FMI 3.0, which will bring important improvements for existing use cases such as the creation of virtual ECUs, and enable new use cases such as the efficient training of AI models encapsulated as FMUs.”</w:t>
+        <w:t>“Within Bosch, FMI is the preferred solution for model exchange and co-simulation on the system level. It is heavily used for collaborative model-based systems engineering both internally and with external partners. We at Bosch Research have actively contributed to the development of FMI 3.0, which will bring important improvements for existing use cases such as the creation of virtual ECUs, and enable new use cases such as the efficient training of AI models encapsulated as FMUs.”</w:t>
       </w:r>
       <w:r>
         <w:rPr>
@@ -708,27 +642,7 @@
           <w:sz w:val="24"/>
           <w:szCs w:val="24"/>
         </w:rPr>
-        <w:t xml:space="preserve">For those interested in the added technical features that FMI 3.0 vs. FMI </w:t>
-      </w:r>
-      <w:proofErr w:type="gramStart"/>
-      <w:r>
-        <w:rPr>
-          <w:rFonts w:ascii="Segoe UI" w:eastAsia="Times New Roman" w:hAnsi="Segoe UI" w:cs="Segoe UI"/>
-          <w:color w:val="212529"/>
-          <w:sz w:val="24"/>
-          <w:szCs w:val="24"/>
-        </w:rPr>
-        <w:t>2.0,</w:t>
-      </w:r>
-      <w:proofErr w:type="gramEnd"/>
-      <w:r>
-        <w:rPr>
-          <w:rFonts w:ascii="Segoe UI" w:eastAsia="Times New Roman" w:hAnsi="Segoe UI" w:cs="Segoe UI"/>
-          <w:color w:val="212529"/>
-          <w:sz w:val="24"/>
-          <w:szCs w:val="24"/>
-        </w:rPr>
-        <w:t xml:space="preserve"> see the paper </w:t>
+        <w:t>For those interested in the added technical features that FMI 3.0 vs. FMI 2.0, see the paper </w:t>
       </w:r>
       <w:hyperlink r:id="rId9" w:history="1">
         <w:r>
@@ -835,27 +749,7 @@
           <w:sz w:val="24"/>
           <w:szCs w:val="24"/>
         </w:rPr>
-        <w:t xml:space="preserve">. The Modelica Association standards </w:t>
-      </w:r>
-      <w:proofErr w:type="gramStart"/>
-      <w:r>
-        <w:rPr>
-          <w:rFonts w:ascii="Segoe UI" w:eastAsia="Times New Roman" w:hAnsi="Segoe UI" w:cs="Segoe UI"/>
-          <w:color w:val="212529"/>
-          <w:sz w:val="24"/>
-          <w:szCs w:val="24"/>
-        </w:rPr>
-        <w:t>are endorsed and recommended by many professional societies in the modeling and systems engineering domain</w:t>
-      </w:r>
-      <w:proofErr w:type="gramEnd"/>
-      <w:r>
-        <w:rPr>
-          <w:rFonts w:ascii="Segoe UI" w:eastAsia="Times New Roman" w:hAnsi="Segoe UI" w:cs="Segoe UI"/>
-          <w:color w:val="212529"/>
-          <w:sz w:val="24"/>
-          <w:szCs w:val="24"/>
-        </w:rPr>
-        <w:t>: </w:t>
+        <w:t>. The Modelica Association standards are endorsed and recommended by many professional societies in the modeling and systems engineering domain: </w:t>
       </w:r>
       <w:proofErr w:type="spellStart"/>
       <w:r>
@@ -1052,7 +946,7 @@
           <w:szCs w:val="27"/>
         </w:rPr>
         <w:drawing>
-          <wp:anchor distT="0" distB="0" distL="114300" distR="114300" simplePos="0" relativeHeight="251658240" behindDoc="0" locked="0" layoutInCell="1" allowOverlap="1">
+          <wp:anchor distT="0" distB="0" distL="114300" distR="114300" simplePos="0" relativeHeight="251658240" behindDoc="0" locked="0" layoutInCell="1" allowOverlap="1" wp14:anchorId="3CFF2783" wp14:editId="239B9C3E">
             <wp:simplePos x="0" y="0"/>
             <wp:positionH relativeFrom="margin">
               <wp:posOffset>4168140</wp:posOffset>
@@ -1217,8 +1111,6 @@
         </w:rPr>
         <w:t>ion Project FMI</w:t>
       </w:r>
-      <w:bookmarkStart w:id="0" w:name="_GoBack"/>
-      <w:bookmarkEnd w:id="0"/>
     </w:p>
     <w:p>
       <w:pPr>
@@ -1240,7 +1132,7 @@
           <w:noProof/>
         </w:rPr>
         <w:drawing>
-          <wp:anchor distT="0" distB="0" distL="114300" distR="114300" simplePos="0" relativeHeight="251659264" behindDoc="0" locked="0" layoutInCell="1" allowOverlap="1">
+          <wp:anchor distT="0" distB="0" distL="114300" distR="114300" simplePos="0" relativeHeight="251659264" behindDoc="0" locked="0" layoutInCell="1" allowOverlap="1" wp14:anchorId="23C5AD39" wp14:editId="71932E1C">
             <wp:simplePos x="0" y="0"/>
             <wp:positionH relativeFrom="margin">
               <wp:posOffset>4127549</wp:posOffset>
@@ -1411,7 +1303,7 @@
           <w:sz w:val="24"/>
           <w:szCs w:val="24"/>
         </w:rPr>
-        <w:t xml:space="preserve">FMI Steering Committee Members: AVL List GmbH, Austria; Robert Bosch GmbH, Germany; </w:t>
+        <w:t xml:space="preserve">FMI Steering Committee Members: AVL List GmbH, Austria; Robert Bosch GmbH, Germany; Dassault </w:t>
       </w:r>
       <w:proofErr w:type="spellStart"/>
       <w:r>
@@ -1421,7 +1313,7 @@
           <w:sz w:val="24"/>
           <w:szCs w:val="24"/>
         </w:rPr>
-        <w:t>Dassault</w:t>
+        <w:t>Systèmes</w:t>
       </w:r>
       <w:proofErr w:type="spellEnd"/>
       <w:r>
@@ -1431,7 +1323,7 @@
           <w:sz w:val="24"/>
           <w:szCs w:val="24"/>
         </w:rPr>
-        <w:t xml:space="preserve"> </w:t>
+        <w:t xml:space="preserve">, France, Germany, and Sweden; </w:t>
       </w:r>
       <w:proofErr w:type="spellStart"/>
       <w:r>
@@ -1441,7 +1333,7 @@
           <w:sz w:val="24"/>
           <w:szCs w:val="24"/>
         </w:rPr>
-        <w:t>Systèmes</w:t>
+        <w:t>dSPACE</w:t>
       </w:r>
       <w:proofErr w:type="spellEnd"/>
       <w:r>
@@ -1451,47 +1343,7 @@
           <w:sz w:val="24"/>
           <w:szCs w:val="24"/>
         </w:rPr>
-        <w:t xml:space="preserve">, France, Germany, and Sweden; </w:t>
-      </w:r>
-      <w:proofErr w:type="spellStart"/>
-      <w:r>
-        <w:rPr>
-          <w:rFonts w:ascii="Segoe UI" w:eastAsia="Times New Roman" w:hAnsi="Segoe UI" w:cs="Segoe UI"/>
-          <w:color w:val="212529"/>
-          <w:sz w:val="24"/>
-          <w:szCs w:val="24"/>
-        </w:rPr>
-        <w:t>dSPACE</w:t>
-      </w:r>
-      <w:proofErr w:type="spellEnd"/>
-      <w:r>
-        <w:rPr>
-          <w:rFonts w:ascii="Segoe UI" w:eastAsia="Times New Roman" w:hAnsi="Segoe UI" w:cs="Segoe UI"/>
-          <w:color w:val="212529"/>
-          <w:sz w:val="24"/>
-          <w:szCs w:val="24"/>
-        </w:rPr>
-        <w:t xml:space="preserve"> GmbH, Germany; ESI ITI GmbH, Germany; </w:t>
-      </w:r>
-      <w:proofErr w:type="spellStart"/>
-      <w:r>
-        <w:rPr>
-          <w:rFonts w:ascii="Segoe UI" w:eastAsia="Times New Roman" w:hAnsi="Segoe UI" w:cs="Segoe UI"/>
-          <w:color w:val="212529"/>
-          <w:sz w:val="24"/>
-          <w:szCs w:val="24"/>
-        </w:rPr>
-        <w:t>Maplesoft</w:t>
-      </w:r>
-      <w:proofErr w:type="spellEnd"/>
-      <w:r>
-        <w:rPr>
-          <w:rFonts w:ascii="Segoe UI" w:eastAsia="Times New Roman" w:hAnsi="Segoe UI" w:cs="Segoe UI"/>
-          <w:color w:val="212529"/>
-          <w:sz w:val="24"/>
-          <w:szCs w:val="24"/>
-        </w:rPr>
-        <w:t xml:space="preserve"> Inc., Canada; </w:t>
+        <w:t xml:space="preserve"> GmbH, Germany; ESI ITI GmbH, Germany; Maplesoft Inc., Canada; </w:t>
       </w:r>
       <w:proofErr w:type="spellStart"/>
       <w:r>
@@ -1527,7 +1379,7 @@
 </file>
 
 <file path=word/endnotes.xml><?xml version="1.0" encoding="utf-8"?>
-<w:endnotes xmlns:wpc="http://schemas.microsoft.com/office/word/2010/wordprocessingCanvas" xmlns:cx="http://schemas.microsoft.com/office/drawing/2014/chartex" xmlns:cx1="http://schemas.microsoft.com/office/drawing/2015/9/8/chartex" xmlns:mc="http://schemas.openxmlformats.org/markup-compatibility/2006" xmlns:o="urn:schemas-microsoft-com:office:office" xmlns:r="http://schemas.openxmlformats.org/officeDocument/2006/relationships" xmlns:m="http://schemas.openxmlformats.org/officeDocument/2006/math" xmlns:v="urn:schemas-microsoft-com:vml" xmlns:wp14="http://schemas.microsoft.com/office/word/2010/wordprocessingDrawing" xmlns:wp="http://schemas.openxmlformats.org/drawingml/2006/wordprocessingDrawing" xmlns:w10="urn:schemas-microsoft-com:office:word" xmlns:w="http://schemas.openxmlformats.org/wordprocessingml/2006/main" xmlns:w14="http://schemas.microsoft.com/office/word/2010/wordml" xmlns:w15="http://schemas.microsoft.com/office/word/2012/wordml" xmlns:w16se="http://schemas.microsoft.com/office/word/2015/wordml/symex" xmlns:wpg="http://schemas.microsoft.com/office/word/2010/wordprocessingGroup" xmlns:wpi="http://schemas.microsoft.com/office/word/2010/wordprocessingInk" xmlns:wne="http://schemas.microsoft.com/office/word/2006/wordml" xmlns:wps="http://schemas.microsoft.com/office/word/2010/wordprocessingShape" mc:Ignorable="w14 w15 w16se wp14">
+<w:endnotes xmlns:wpc="http://schemas.microsoft.com/office/word/2010/wordprocessingCanvas" xmlns:cx="http://schemas.microsoft.com/office/drawing/2014/chartex" xmlns:cx1="http://schemas.microsoft.com/office/drawing/2015/9/8/chartex" xmlns:cx2="http://schemas.microsoft.com/office/drawing/2015/10/21/chartex" xmlns:cx3="http://schemas.microsoft.com/office/drawing/2016/5/9/chartex" xmlns:cx4="http://schemas.microsoft.com/office/drawing/2016/5/10/chartex" xmlns:cx5="http://schemas.microsoft.com/office/drawing/2016/5/11/chartex" xmlns:cx6="http://schemas.microsoft.com/office/drawing/2016/5/12/chartex" xmlns:cx7="http://schemas.microsoft.com/office/drawing/2016/5/13/chartex" xmlns:cx8="http://schemas.microsoft.com/office/drawing/2016/5/14/chartex" xmlns:mc="http://schemas.openxmlformats.org/markup-compatibility/2006" xmlns:aink="http://schemas.microsoft.com/office/drawing/2016/ink" xmlns:am3d="http://schemas.microsoft.com/office/drawing/2017/model3d" xmlns:o="urn:schemas-microsoft-com:office:office" xmlns:r="http://schemas.openxmlformats.org/officeDocument/2006/relationships" xmlns:m="http://schemas.openxmlformats.org/officeDocument/2006/math" xmlns:v="urn:schemas-microsoft-com:vml" xmlns:wp14="http://schemas.microsoft.com/office/word/2010/wordprocessingDrawing" xmlns:wp="http://schemas.openxmlformats.org/drawingml/2006/wordprocessingDrawing" xmlns:w10="urn:schemas-microsoft-com:office:word" xmlns:w="http://schemas.openxmlformats.org/wordprocessingml/2006/main" xmlns:w14="http://schemas.microsoft.com/office/word/2010/wordml" xmlns:w15="http://schemas.microsoft.com/office/word/2012/wordml" xmlns:w16cex="http://schemas.microsoft.com/office/word/2018/wordml/cex" xmlns:w16cid="http://schemas.microsoft.com/office/word/2016/wordml/cid" xmlns:w16="http://schemas.microsoft.com/office/word/2018/wordml" xmlns:w16sdtdh="http://schemas.microsoft.com/office/word/2020/wordml/sdtdatahash" xmlns:w16se="http://schemas.microsoft.com/office/word/2015/wordml/symex" xmlns:wpg="http://schemas.microsoft.com/office/word/2010/wordprocessingGroup" xmlns:wpi="http://schemas.microsoft.com/office/word/2010/wordprocessingInk" xmlns:wne="http://schemas.microsoft.com/office/word/2006/wordml" xmlns:wps="http://schemas.microsoft.com/office/word/2010/wordprocessingShape" mc:Ignorable="w14 w15 w16se w16cid w16 w16cex w16sdtdh wp14">
   <w:endnote w:type="separator" w:id="-1">
     <w:p>
       <w:pPr>
@@ -1552,7 +1404,7 @@
 </file>
 
 <file path=word/footnotes.xml><?xml version="1.0" encoding="utf-8"?>
-<w:footnotes xmlns:wpc="http://schemas.microsoft.com/office/word/2010/wordprocessingCanvas" xmlns:cx="http://schemas.microsoft.com/office/drawing/2014/chartex" xmlns:cx1="http://schemas.microsoft.com/office/drawing/2015/9/8/chartex" xmlns:mc="http://schemas.openxmlformats.org/markup-compatibility/2006" xmlns:o="urn:schemas-microsoft-com:office:office" xmlns:r="http://schemas.openxmlformats.org/officeDocument/2006/relationships" xmlns:m="http://schemas.openxmlformats.org/officeDocument/2006/math" xmlns:v="urn:schemas-microsoft-com:vml" xmlns:wp14="http://schemas.microsoft.com/office/word/2010/wordprocessingDrawing" xmlns:wp="http://schemas.openxmlformats.org/drawingml/2006/wordprocessingDrawing" xmlns:w10="urn:schemas-microsoft-com:office:word" xmlns:w="http://schemas.openxmlformats.org/wordprocessingml/2006/main" xmlns:w14="http://schemas.microsoft.com/office/word/2010/wordml" xmlns:w15="http://schemas.microsoft.com/office/word/2012/wordml" xmlns:w16se="http://schemas.microsoft.com/office/word/2015/wordml/symex" xmlns:wpg="http://schemas.microsoft.com/office/word/2010/wordprocessingGroup" xmlns:wpi="http://schemas.microsoft.com/office/word/2010/wordprocessingInk" xmlns:wne="http://schemas.microsoft.com/office/word/2006/wordml" xmlns:wps="http://schemas.microsoft.com/office/word/2010/wordprocessingShape" mc:Ignorable="w14 w15 w16se wp14">
+<w:footnotes xmlns:wpc="http://schemas.microsoft.com/office/word/2010/wordprocessingCanvas" xmlns:cx="http://schemas.microsoft.com/office/drawing/2014/chartex" xmlns:cx1="http://schemas.microsoft.com/office/drawing/2015/9/8/chartex" xmlns:cx2="http://schemas.microsoft.com/office/drawing/2015/10/21/chartex" xmlns:cx3="http://schemas.microsoft.com/office/drawing/2016/5/9/chartex" xmlns:cx4="http://schemas.microsoft.com/office/drawing/2016/5/10/chartex" xmlns:cx5="http://schemas.microsoft.com/office/drawing/2016/5/11/chartex" xmlns:cx6="http://schemas.microsoft.com/office/drawing/2016/5/12/chartex" xmlns:cx7="http://schemas.microsoft.com/office/drawing/2016/5/13/chartex" xmlns:cx8="http://schemas.microsoft.com/office/drawing/2016/5/14/chartex" xmlns:mc="http://schemas.openxmlformats.org/markup-compatibility/2006" xmlns:aink="http://schemas.microsoft.com/office/drawing/2016/ink" xmlns:am3d="http://schemas.microsoft.com/office/drawing/2017/model3d" xmlns:o="urn:schemas-microsoft-com:office:office" xmlns:r="http://schemas.openxmlformats.org/officeDocument/2006/relationships" xmlns:m="http://schemas.openxmlformats.org/officeDocument/2006/math" xmlns:v="urn:schemas-microsoft-com:vml" xmlns:wp14="http://schemas.microsoft.com/office/word/2010/wordprocessingDrawing" xmlns:wp="http://schemas.openxmlformats.org/drawingml/2006/wordprocessingDrawing" xmlns:w10="urn:schemas-microsoft-com:office:word" xmlns:w="http://schemas.openxmlformats.org/wordprocessingml/2006/main" xmlns:w14="http://schemas.microsoft.com/office/word/2010/wordml" xmlns:w15="http://schemas.microsoft.com/office/word/2012/wordml" xmlns:w16cex="http://schemas.microsoft.com/office/word/2018/wordml/cex" xmlns:w16cid="http://schemas.microsoft.com/office/word/2016/wordml/cid" xmlns:w16="http://schemas.microsoft.com/office/word/2018/wordml" xmlns:w16sdtdh="http://schemas.microsoft.com/office/word/2020/wordml/sdtdatahash" xmlns:w16se="http://schemas.microsoft.com/office/word/2015/wordml/symex" xmlns:wpg="http://schemas.microsoft.com/office/word/2010/wordprocessingGroup" xmlns:wpi="http://schemas.microsoft.com/office/word/2010/wordprocessingInk" xmlns:wne="http://schemas.microsoft.com/office/word/2006/wordml" xmlns:wps="http://schemas.microsoft.com/office/word/2010/wordprocessingShape" mc:Ignorable="w14 w15 w16se w16cid w16 w16cex w16sdtdh wp14">
   <w:footnote w:type="separator" w:id="-1">
     <w:p>
       <w:pPr>
@@ -1577,10 +1429,10 @@
 </file>
 
 <file path=word/header1.xml><?xml version="1.0" encoding="utf-8"?>
-<w:hdr xmlns:wpc="http://schemas.microsoft.com/office/word/2010/wordprocessingCanvas" xmlns:cx="http://schemas.microsoft.com/office/drawing/2014/chartex" xmlns:cx1="http://schemas.microsoft.com/office/drawing/2015/9/8/chartex" xmlns:mc="http://schemas.openxmlformats.org/markup-compatibility/2006" xmlns:o="urn:schemas-microsoft-com:office:office" xmlns:r="http://schemas.openxmlformats.org/officeDocument/2006/relationships" xmlns:m="http://schemas.openxmlformats.org/officeDocument/2006/math" xmlns:v="urn:schemas-microsoft-com:vml" xmlns:wp14="http://schemas.microsoft.com/office/word/2010/wordprocessingDrawing" xmlns:wp="http://schemas.openxmlformats.org/drawingml/2006/wordprocessingDrawing" xmlns:w10="urn:schemas-microsoft-com:office:word" xmlns:w="http://schemas.openxmlformats.org/wordprocessingml/2006/main" xmlns:w14="http://schemas.microsoft.com/office/word/2010/wordml" xmlns:w15="http://schemas.microsoft.com/office/word/2012/wordml" xmlns:w16se="http://schemas.microsoft.com/office/word/2015/wordml/symex" xmlns:wpg="http://schemas.microsoft.com/office/word/2010/wordprocessingGroup" xmlns:wpi="http://schemas.microsoft.com/office/word/2010/wordprocessingInk" xmlns:wne="http://schemas.microsoft.com/office/word/2006/wordml" xmlns:wps="http://schemas.microsoft.com/office/word/2010/wordprocessingShape" mc:Ignorable="w14 w15 w16se wp14">
+<w:hdr xmlns:wpc="http://schemas.microsoft.com/office/word/2010/wordprocessingCanvas" xmlns:cx="http://schemas.microsoft.com/office/drawing/2014/chartex" xmlns:cx1="http://schemas.microsoft.com/office/drawing/2015/9/8/chartex" xmlns:cx2="http://schemas.microsoft.com/office/drawing/2015/10/21/chartex" xmlns:cx3="http://schemas.microsoft.com/office/drawing/2016/5/9/chartex" xmlns:cx4="http://schemas.microsoft.com/office/drawing/2016/5/10/chartex" xmlns:cx5="http://schemas.microsoft.com/office/drawing/2016/5/11/chartex" xmlns:cx6="http://schemas.microsoft.com/office/drawing/2016/5/12/chartex" xmlns:cx7="http://schemas.microsoft.com/office/drawing/2016/5/13/chartex" xmlns:cx8="http://schemas.microsoft.com/office/drawing/2016/5/14/chartex" xmlns:mc="http://schemas.openxmlformats.org/markup-compatibility/2006" xmlns:aink="http://schemas.microsoft.com/office/drawing/2016/ink" xmlns:am3d="http://schemas.microsoft.com/office/drawing/2017/model3d" xmlns:o="urn:schemas-microsoft-com:office:office" xmlns:r="http://schemas.openxmlformats.org/officeDocument/2006/relationships" xmlns:m="http://schemas.openxmlformats.org/officeDocument/2006/math" xmlns:v="urn:schemas-microsoft-com:vml" xmlns:wp14="http://schemas.microsoft.com/office/word/2010/wordprocessingDrawing" xmlns:wp="http://schemas.openxmlformats.org/drawingml/2006/wordprocessingDrawing" xmlns:w10="urn:schemas-microsoft-com:office:word" xmlns:w="http://schemas.openxmlformats.org/wordprocessingml/2006/main" xmlns:w14="http://schemas.microsoft.com/office/word/2010/wordml" xmlns:w15="http://schemas.microsoft.com/office/word/2012/wordml" xmlns:w16cex="http://schemas.microsoft.com/office/word/2018/wordml/cex" xmlns:w16cid="http://schemas.microsoft.com/office/word/2016/wordml/cid" xmlns:w16="http://schemas.microsoft.com/office/word/2018/wordml" xmlns:w16sdtdh="http://schemas.microsoft.com/office/word/2020/wordml/sdtdatahash" xmlns:w16se="http://schemas.microsoft.com/office/word/2015/wordml/symex" xmlns:wpg="http://schemas.microsoft.com/office/word/2010/wordprocessingGroup" xmlns:wpi="http://schemas.microsoft.com/office/word/2010/wordprocessingInk" xmlns:wne="http://schemas.microsoft.com/office/word/2006/wordml" xmlns:wps="http://schemas.microsoft.com/office/word/2010/wordprocessingShape" mc:Ignorable="w14 w15 w16se w16cid w16 w16cex w16sdtdh wp14">
   <w:p>
     <w:pPr>
-      <w:pStyle w:val="Header"/>
+      <w:pStyle w:val="Kopfzeile"/>
       <w:jc w:val="right"/>
     </w:pPr>
   </w:p>
@@ -1588,7 +1440,7 @@
 </file>
 
 <file path=word/numbering.xml><?xml version="1.0" encoding="utf-8"?>
-<w:numbering xmlns:wpc="http://schemas.microsoft.com/office/word/2010/wordprocessingCanvas" xmlns:cx="http://schemas.microsoft.com/office/drawing/2014/chartex" xmlns:cx1="http://schemas.microsoft.com/office/drawing/2015/9/8/chartex" xmlns:mc="http://schemas.openxmlformats.org/markup-compatibility/2006" xmlns:o="urn:schemas-microsoft-com:office:office" xmlns:r="http://schemas.openxmlformats.org/officeDocument/2006/relationships" xmlns:m="http://schemas.openxmlformats.org/officeDocument/2006/math" xmlns:v="urn:schemas-microsoft-com:vml" xmlns:wp14="http://schemas.microsoft.com/office/word/2010/wordprocessingDrawing" xmlns:wp="http://schemas.openxmlformats.org/drawingml/2006/wordprocessingDrawing" xmlns:w10="urn:schemas-microsoft-com:office:word" xmlns:w="http://schemas.openxmlformats.org/wordprocessingml/2006/main" xmlns:w14="http://schemas.microsoft.com/office/word/2010/wordml" xmlns:w15="http://schemas.microsoft.com/office/word/2012/wordml" xmlns:w16se="http://schemas.microsoft.com/office/word/2015/wordml/symex" xmlns:wpg="http://schemas.microsoft.com/office/word/2010/wordprocessingGroup" xmlns:wpi="http://schemas.microsoft.com/office/word/2010/wordprocessingInk" xmlns:wne="http://schemas.microsoft.com/office/word/2006/wordml" xmlns:wps="http://schemas.microsoft.com/office/word/2010/wordprocessingShape" mc:Ignorable="w14 w15 w16se wp14">
+<w:numbering xmlns:wpc="http://schemas.microsoft.com/office/word/2010/wordprocessingCanvas" xmlns:cx="http://schemas.microsoft.com/office/drawing/2014/chartex" xmlns:cx1="http://schemas.microsoft.com/office/drawing/2015/9/8/chartex" xmlns:cx2="http://schemas.microsoft.com/office/drawing/2015/10/21/chartex" xmlns:cx3="http://schemas.microsoft.com/office/drawing/2016/5/9/chartex" xmlns:cx4="http://schemas.microsoft.com/office/drawing/2016/5/10/chartex" xmlns:cx5="http://schemas.microsoft.com/office/drawing/2016/5/11/chartex" xmlns:cx6="http://schemas.microsoft.com/office/drawing/2016/5/12/chartex" xmlns:cx7="http://schemas.microsoft.com/office/drawing/2016/5/13/chartex" xmlns:cx8="http://schemas.microsoft.com/office/drawing/2016/5/14/chartex" xmlns:mc="http://schemas.openxmlformats.org/markup-compatibility/2006" xmlns:aink="http://schemas.microsoft.com/office/drawing/2016/ink" xmlns:am3d="http://schemas.microsoft.com/office/drawing/2017/model3d" xmlns:o="urn:schemas-microsoft-com:office:office" xmlns:r="http://schemas.openxmlformats.org/officeDocument/2006/relationships" xmlns:m="http://schemas.openxmlformats.org/officeDocument/2006/math" xmlns:v="urn:schemas-microsoft-com:vml" xmlns:wp14="http://schemas.microsoft.com/office/word/2010/wordprocessingDrawing" xmlns:wp="http://schemas.openxmlformats.org/drawingml/2006/wordprocessingDrawing" xmlns:w10="urn:schemas-microsoft-com:office:word" xmlns:w="http://schemas.openxmlformats.org/wordprocessingml/2006/main" xmlns:w14="http://schemas.microsoft.com/office/word/2010/wordml" xmlns:w15="http://schemas.microsoft.com/office/word/2012/wordml" xmlns:w16cex="http://schemas.microsoft.com/office/word/2018/wordml/cex" xmlns:w16cid="http://schemas.microsoft.com/office/word/2016/wordml/cid" xmlns:w16="http://schemas.microsoft.com/office/word/2018/wordml" xmlns:w16sdtdh="http://schemas.microsoft.com/office/word/2020/wordml/sdtdatahash" xmlns:w16se="http://schemas.microsoft.com/office/word/2015/wordml/symex" xmlns:wpg="http://schemas.microsoft.com/office/word/2010/wordprocessingGroup" xmlns:wpi="http://schemas.microsoft.com/office/word/2010/wordprocessingInk" xmlns:wne="http://schemas.microsoft.com/office/word/2006/wordml" xmlns:wps="http://schemas.microsoft.com/office/word/2010/wordprocessingShape" mc:Ignorable="w14 w15 w16se w16cid w16 w16cex w16sdtdh wp14">
   <w:abstractNum w:abstractNumId="0" w15:restartNumberingAfterBreak="0">
     <w:nsid w:val="75C5661C"/>
     <w:multiLevelType w:val="multilevel"/>
@@ -1745,7 +1597,7 @@
 </file>
 
 <file path=word/styles.xml><?xml version="1.0" encoding="utf-8"?>
-<w:styles xmlns:mc="http://schemas.openxmlformats.org/markup-compatibility/2006" xmlns:r="http://schemas.openxmlformats.org/officeDocument/2006/relationships" xmlns:w="http://schemas.openxmlformats.org/wordprocessingml/2006/main" xmlns:w14="http://schemas.microsoft.com/office/word/2010/wordml" xmlns:w15="http://schemas.microsoft.com/office/word/2012/wordml" xmlns:w16se="http://schemas.microsoft.com/office/word/2015/wordml/symex" mc:Ignorable="w14 w15 w16se">
+<w:styles xmlns:mc="http://schemas.openxmlformats.org/markup-compatibility/2006" xmlns:r="http://schemas.openxmlformats.org/officeDocument/2006/relationships" xmlns:w="http://schemas.openxmlformats.org/wordprocessingml/2006/main" xmlns:w14="http://schemas.microsoft.com/office/word/2010/wordml" xmlns:w15="http://schemas.microsoft.com/office/word/2012/wordml" xmlns:w16cex="http://schemas.microsoft.com/office/word/2018/wordml/cex" xmlns:w16cid="http://schemas.microsoft.com/office/word/2016/wordml/cid" xmlns:w16="http://schemas.microsoft.com/office/word/2018/wordml" xmlns:w16sdtdh="http://schemas.microsoft.com/office/word/2020/wordml/sdtdatahash" xmlns:w16se="http://schemas.microsoft.com/office/word/2015/wordml/symex" mc:Ignorable="w14 w15 w16se w16cid w16 w16cex w16sdtdh">
   <w:docDefaults>
     <w:rPrDefault>
       <w:rPr>
@@ -1761,7 +1613,7 @@
       </w:pPr>
     </w:pPrDefault>
   </w:docDefaults>
-  <w:latentStyles w:defLockedState="0" w:defUIPriority="99" w:defSemiHidden="0" w:defUnhideWhenUsed="0" w:defQFormat="0" w:count="371">
+  <w:latentStyles w:defLockedState="0" w:defUIPriority="99" w:defSemiHidden="0" w:defUnhideWhenUsed="0" w:defQFormat="0" w:count="376">
     <w:lsdException w:name="Normal" w:uiPriority="0" w:qFormat="1"/>
     <w:lsdException w:name="heading 1" w:uiPriority="9" w:qFormat="1"/>
     <w:lsdException w:name="heading 2" w:semiHidden="1" w:uiPriority="9" w:unhideWhenUsed="1" w:qFormat="1"/>
@@ -1867,7 +1719,6 @@
     <w:lsdException w:name="HTML Sample" w:semiHidden="1" w:unhideWhenUsed="1"/>
     <w:lsdException w:name="HTML Typewriter" w:semiHidden="1" w:unhideWhenUsed="1"/>
     <w:lsdException w:name="HTML Variable" w:semiHidden="1" w:unhideWhenUsed="1"/>
-    <w:lsdException w:name="Normal Table" w:semiHidden="1" w:unhideWhenUsed="1"/>
     <w:lsdException w:name="annotation subject" w:semiHidden="1" w:unhideWhenUsed="1"/>
     <w:lsdException w:name="No List" w:semiHidden="1" w:unhideWhenUsed="1"/>
     <w:lsdException w:name="Outline List 1" w:semiHidden="1" w:unhideWhenUsed="1"/>
@@ -1910,11 +1761,8 @@
     <w:lsdException w:name="Table Contemporary" w:semiHidden="1" w:unhideWhenUsed="1"/>
     <w:lsdException w:name="Table Elegant" w:semiHidden="1" w:unhideWhenUsed="1"/>
     <w:lsdException w:name="Table Professional" w:semiHidden="1" w:unhideWhenUsed="1"/>
-    <w:lsdException w:name="Table Subtle 1" w:semiHidden="1" w:unhideWhenUsed="1"/>
     <w:lsdException w:name="Table Subtle 2" w:semiHidden="1" w:unhideWhenUsed="1"/>
     <w:lsdException w:name="Table Web 1" w:semiHidden="1" w:unhideWhenUsed="1"/>
-    <w:lsdException w:name="Table Web 2" w:semiHidden="1" w:unhideWhenUsed="1"/>
-    <w:lsdException w:name="Table Web 3" w:semiHidden="1" w:unhideWhenUsed="1"/>
     <w:lsdException w:name="Balloon Text" w:semiHidden="1" w:unhideWhenUsed="1"/>
     <w:lsdException w:name="Table Grid" w:uiPriority="39"/>
     <w:lsdException w:name="Table Theme" w:semiHidden="1" w:unhideWhenUsed="1"/>
@@ -2133,15 +1981,20 @@
     <w:lsdException w:name="List Table 5 Dark Accent 6" w:uiPriority="50"/>
     <w:lsdException w:name="List Table 6 Colorful Accent 6" w:uiPriority="51"/>
     <w:lsdException w:name="List Table 7 Colorful Accent 6" w:uiPriority="52"/>
+    <w:lsdException w:name="Mention" w:semiHidden="1" w:unhideWhenUsed="1"/>
+    <w:lsdException w:name="Smart Hyperlink" w:semiHidden="1" w:unhideWhenUsed="1"/>
+    <w:lsdException w:name="Hashtag" w:semiHidden="1" w:unhideWhenUsed="1"/>
+    <w:lsdException w:name="Unresolved Mention" w:semiHidden="1" w:unhideWhenUsed="1"/>
+    <w:lsdException w:name="Smart Link" w:semiHidden="1" w:unhideWhenUsed="1"/>
   </w:latentStyles>
-  <w:style w:type="paragraph" w:default="1" w:styleId="Normal">
+  <w:style w:type="paragraph" w:default="1" w:styleId="Standard">
     <w:name w:val="Normal"/>
     <w:qFormat/>
   </w:style>
-  <w:style w:type="paragraph" w:styleId="Heading1">
+  <w:style w:type="paragraph" w:styleId="berschrift1">
     <w:name w:val="heading 1"/>
-    <w:basedOn w:val="Normal"/>
-    <w:link w:val="Heading1Char"/>
+    <w:basedOn w:val="Standard"/>
+    <w:link w:val="berschrift1Zchn"/>
     <w:uiPriority w:val="9"/>
     <w:qFormat/>
     <w:rsid w:val="00886648"/>
@@ -2158,10 +2011,10 @@
       <w:szCs w:val="48"/>
     </w:rPr>
   </w:style>
-  <w:style w:type="paragraph" w:styleId="Heading2">
+  <w:style w:type="paragraph" w:styleId="berschrift2">
     <w:name w:val="heading 2"/>
-    <w:basedOn w:val="Normal"/>
-    <w:link w:val="Heading2Char"/>
+    <w:basedOn w:val="Standard"/>
+    <w:link w:val="berschrift2Zchn"/>
     <w:uiPriority w:val="9"/>
     <w:qFormat/>
     <w:rsid w:val="00886648"/>
@@ -2177,10 +2030,10 @@
       <w:szCs w:val="36"/>
     </w:rPr>
   </w:style>
-  <w:style w:type="paragraph" w:styleId="Heading3">
+  <w:style w:type="paragraph" w:styleId="berschrift3">
     <w:name w:val="heading 3"/>
-    <w:basedOn w:val="Normal"/>
-    <w:link w:val="Heading3Char"/>
+    <w:basedOn w:val="Standard"/>
+    <w:link w:val="berschrift3Zchn"/>
     <w:uiPriority w:val="9"/>
     <w:qFormat/>
     <w:rsid w:val="00886648"/>
@@ -2196,13 +2049,13 @@
       <w:szCs w:val="27"/>
     </w:rPr>
   </w:style>
-  <w:style w:type="character" w:default="1" w:styleId="DefaultParagraphFont">
+  <w:style w:type="character" w:default="1" w:styleId="Absatz-Standardschriftart">
     <w:name w:val="Default Paragraph Font"/>
     <w:uiPriority w:val="1"/>
     <w:semiHidden/>
     <w:unhideWhenUsed/>
   </w:style>
-  <w:style w:type="table" w:default="1" w:styleId="TableNormal">
+  <w:style w:type="table" w:default="1" w:styleId="NormaleTabelle">
     <w:name w:val="Normal Table"/>
     <w:uiPriority w:val="99"/>
     <w:semiHidden/>
@@ -2217,16 +2070,16 @@
       </w:tblCellMar>
     </w:tblPr>
   </w:style>
-  <w:style w:type="numbering" w:default="1" w:styleId="NoList">
+  <w:style w:type="numbering" w:default="1" w:styleId="KeineListe">
     <w:name w:val="No List"/>
     <w:uiPriority w:val="99"/>
     <w:semiHidden/>
     <w:unhideWhenUsed/>
   </w:style>
-  <w:style w:type="character" w:customStyle="1" w:styleId="Heading1Char">
-    <w:name w:val="Heading 1 Char"/>
-    <w:basedOn w:val="DefaultParagraphFont"/>
-    <w:link w:val="Heading1"/>
+  <w:style w:type="character" w:customStyle="1" w:styleId="berschrift1Zchn">
+    <w:name w:val="Überschrift 1 Zchn"/>
+    <w:basedOn w:val="Absatz-Standardschriftart"/>
+    <w:link w:val="berschrift1"/>
     <w:uiPriority w:val="9"/>
     <w:rsid w:val="00886648"/>
     <w:rPr>
@@ -2238,10 +2091,10 @@
       <w:szCs w:val="48"/>
     </w:rPr>
   </w:style>
-  <w:style w:type="character" w:customStyle="1" w:styleId="Heading2Char">
-    <w:name w:val="Heading 2 Char"/>
-    <w:basedOn w:val="DefaultParagraphFont"/>
-    <w:link w:val="Heading2"/>
+  <w:style w:type="character" w:customStyle="1" w:styleId="berschrift2Zchn">
+    <w:name w:val="Überschrift 2 Zchn"/>
+    <w:basedOn w:val="Absatz-Standardschriftart"/>
+    <w:link w:val="berschrift2"/>
     <w:uiPriority w:val="9"/>
     <w:rsid w:val="00886648"/>
     <w:rPr>
@@ -2252,10 +2105,10 @@
       <w:szCs w:val="36"/>
     </w:rPr>
   </w:style>
-  <w:style w:type="character" w:customStyle="1" w:styleId="Heading3Char">
-    <w:name w:val="Heading 3 Char"/>
-    <w:basedOn w:val="DefaultParagraphFont"/>
-    <w:link w:val="Heading3"/>
+  <w:style w:type="character" w:customStyle="1" w:styleId="berschrift3Zchn">
+    <w:name w:val="Überschrift 3 Zchn"/>
+    <w:basedOn w:val="Absatz-Standardschriftart"/>
+    <w:link w:val="berschrift3"/>
     <w:uiPriority w:val="9"/>
     <w:rsid w:val="00886648"/>
     <w:rPr>
@@ -2266,9 +2119,9 @@
       <w:szCs w:val="27"/>
     </w:rPr>
   </w:style>
-  <w:style w:type="paragraph" w:styleId="NormalWeb">
+  <w:style w:type="paragraph" w:styleId="StandardWeb">
     <w:name w:val="Normal (Web)"/>
-    <w:basedOn w:val="Normal"/>
+    <w:basedOn w:val="Standard"/>
     <w:uiPriority w:val="99"/>
     <w:semiHidden/>
     <w:unhideWhenUsed/>
@@ -2282,9 +2135,9 @@
       <w:szCs w:val="24"/>
     </w:rPr>
   </w:style>
-  <w:style w:type="character" w:styleId="Strong">
+  <w:style w:type="character" w:styleId="Fett">
     <w:name w:val="Strong"/>
-    <w:basedOn w:val="DefaultParagraphFont"/>
+    <w:basedOn w:val="Absatz-Standardschriftart"/>
     <w:uiPriority w:val="22"/>
     <w:qFormat/>
     <w:rsid w:val="00886648"/>
@@ -2295,7 +2148,7 @@
   </w:style>
   <w:style w:type="character" w:styleId="Hyperlink">
     <w:name w:val="Hyperlink"/>
-    <w:basedOn w:val="DefaultParagraphFont"/>
+    <w:basedOn w:val="Absatz-Standardschriftart"/>
     <w:uiPriority w:val="99"/>
     <w:unhideWhenUsed/>
     <w:rsid w:val="00886648"/>
@@ -2304,9 +2157,9 @@
       <w:u w:val="single"/>
     </w:rPr>
   </w:style>
-  <w:style w:type="character" w:styleId="Emphasis">
+  <w:style w:type="character" w:styleId="Hervorhebung">
     <w:name w:val="Emphasis"/>
-    <w:basedOn w:val="DefaultParagraphFont"/>
+    <w:basedOn w:val="Absatz-Standardschriftart"/>
     <w:uiPriority w:val="20"/>
     <w:qFormat/>
     <w:rsid w:val="00886648"/>
@@ -2315,10 +2168,10 @@
       <w:iCs/>
     </w:rPr>
   </w:style>
-  <w:style w:type="paragraph" w:styleId="Header">
+  <w:style w:type="paragraph" w:styleId="Kopfzeile">
     <w:name w:val="header"/>
-    <w:basedOn w:val="Normal"/>
-    <w:link w:val="HeaderChar"/>
+    <w:basedOn w:val="Standard"/>
+    <w:link w:val="KopfzeileZchn"/>
     <w:uiPriority w:val="99"/>
     <w:unhideWhenUsed/>
     <w:rsid w:val="00886648"/>
@@ -2330,17 +2183,17 @@
       <w:spacing w:after="0" w:line="240" w:lineRule="auto"/>
     </w:pPr>
   </w:style>
-  <w:style w:type="character" w:customStyle="1" w:styleId="HeaderChar">
-    <w:name w:val="Header Char"/>
-    <w:basedOn w:val="DefaultParagraphFont"/>
-    <w:link w:val="Header"/>
+  <w:style w:type="character" w:customStyle="1" w:styleId="KopfzeileZchn">
+    <w:name w:val="Kopfzeile Zchn"/>
+    <w:basedOn w:val="Absatz-Standardschriftart"/>
+    <w:link w:val="Kopfzeile"/>
     <w:uiPriority w:val="99"/>
     <w:rsid w:val="00886648"/>
   </w:style>
-  <w:style w:type="paragraph" w:styleId="Footer">
+  <w:style w:type="paragraph" w:styleId="Fuzeile">
     <w:name w:val="footer"/>
-    <w:basedOn w:val="Normal"/>
-    <w:link w:val="FooterChar"/>
+    <w:basedOn w:val="Standard"/>
+    <w:link w:val="FuzeileZchn"/>
     <w:uiPriority w:val="99"/>
     <w:unhideWhenUsed/>
     <w:rsid w:val="00886648"/>
@@ -2352,10 +2205,10 @@
       <w:spacing w:after="0" w:line="240" w:lineRule="auto"/>
     </w:pPr>
   </w:style>
-  <w:style w:type="character" w:customStyle="1" w:styleId="FooterChar">
-    <w:name w:val="Footer Char"/>
-    <w:basedOn w:val="DefaultParagraphFont"/>
-    <w:link w:val="Footer"/>
+  <w:style w:type="character" w:customStyle="1" w:styleId="FuzeileZchn">
+    <w:name w:val="Fußzeile Zchn"/>
+    <w:basedOn w:val="Absatz-Standardschriftart"/>
+    <w:link w:val="Fuzeile"/>
     <w:uiPriority w:val="99"/>
     <w:rsid w:val="00886648"/>
   </w:style>

</xml_diff>